<commit_message>
TImeline in die Vergangenheit
</commit_message>
<xml_diff>
--- a/Geschichte.docx
+++ b/Geschichte.docx
@@ -15,61 +15,30 @@
     </w:p>
     <w:p>
       <w:r>
-        <w:t xml:space="preserve">Desmond </w:t>
-      </w:r>
-      <w:proofErr w:type="spellStart"/>
-      <w:r>
-        <w:t>MacVain</w:t>
-      </w:r>
-      <w:proofErr w:type="spellEnd"/>
-      <w:r>
-        <w:t xml:space="preserve"> ist Bruder der berühmten Patricia </w:t>
-      </w:r>
-      <w:proofErr w:type="spellStart"/>
-      <w:r>
-        <w:t>MacVain</w:t>
-      </w:r>
-      <w:proofErr w:type="spellEnd"/>
-      <w:r>
-        <w:t xml:space="preserve"> und Sohn seines Vaters Herr </w:t>
-      </w:r>
-      <w:proofErr w:type="spellStart"/>
-      <w:r>
-        <w:t>MacVain</w:t>
-      </w:r>
-      <w:proofErr w:type="spellEnd"/>
+        <w:t>Desmond MacVain ist Bruder der berühmten Patricia MacVain und Sohn seines Vaters Herr MacVain</w:t>
+      </w:r>
       <w:r>
         <w:t xml:space="preserve">. Seine Familie ist irischer Abstammung, lebt aber nun seit einigen Generationen in New York. </w:t>
       </w:r>
       <w:r>
-        <w:t xml:space="preserve">Er war schon immer sehr an Medizin interessiert und begann mit 18 an der New York University School </w:t>
-      </w:r>
-      <w:proofErr w:type="spellStart"/>
-      <w:r>
-        <w:t>of</w:t>
-      </w:r>
-      <w:proofErr w:type="spellEnd"/>
-      <w:r>
-        <w:t xml:space="preserve"> Medicine Medizin zu studieren. Aufgrund der Bevorzugung durch seinen Vater, litt die Beziehung zu seiner Schwester, was er ihm nie ganz verzieh. Während des ersten Weltkriegs lernte er Prudence in einem Lazarett kennen und bewahrte ihre Adresse. Er schloss sein Studium mit 24 ab und arbeitete danach im The Brooklyn Hospital, wo er Elizabeth Campbell kennenlernte</w:t>
-      </w:r>
-      <w:r>
-        <w:t>, mit der er bis heute eine gute Freundschaft pflegt. Nach wenigen Monaten aber ließ er sich aufgrund der besseren Konditionen ins Bellevue Hospital versetzen. Seit etwa einem halben Jahr ist er mit [</w:t>
-      </w:r>
-      <w:proofErr w:type="spellStart"/>
-      <w:r>
-        <w:t>insert</w:t>
-      </w:r>
-      <w:proofErr w:type="spellEnd"/>
-      <w:r>
-        <w:t xml:space="preserve"> </w:t>
-      </w:r>
-      <w:proofErr w:type="spellStart"/>
-      <w:r>
-        <w:t>name</w:t>
-      </w:r>
-      <w:proofErr w:type="spellEnd"/>
-      <w:r>
-        <w:t xml:space="preserve">] verlobt, die er in einem der vielen Nachtclubs New Yorks kennenlernte und die selbst Saxofonistin ist. </w:t>
+        <w:t>Er war schon immer sehr an Medizin interessiert und begann mit 18 an der New York University School of Medicine Medizin zu studieren. Aufgrund der Bevorzugung durch seinen Vater, litt die Beziehung zu seiner Schwester, was er ihm nie ganz verzieh. Während des ersten Weltkriegs lernte er Prudence in einem Lazarett kennen und bewahrte ihre Adresse. Er schloss sein Studium mit 24 ab und arbeitete danach im The Brooklyn Hospital, wo er Elizabeth Campbell kennenlernte</w:t>
+      </w:r>
+      <w:r>
+        <w:t>, mit der er bis heute eine gute Freundschaft pflegt. Nach wenigen Monaten aber ließ er sich aufgrund der besseren Konditionen ins Bellevue Hospital versetzen. Seit etwa einem</w:t>
+      </w:r>
+      <w:r>
+        <w:t xml:space="preserve"> viertel</w:t>
+      </w:r>
+      <w:r>
+        <w:t xml:space="preserve"> Jahr ist er mit</w:t>
+      </w:r>
+      <w:r>
+        <w:t xml:space="preserve"> Ella Geraldson</w:t>
+      </w:r>
+      <w:bookmarkStart w:id="0" w:name="_GoBack"/>
+      <w:bookmarkEnd w:id="0"/>
+      <w:r>
+        <w:t xml:space="preserve"> verlobt, die er in einem der vielen Nachtclubs New Yorks kennenlernte und die selbst Saxofonistin ist. </w:t>
       </w:r>
     </w:p>
     <w:p>
@@ -102,34 +71,365 @@
           <w:tcPr>
             <w:tcW w:w="1980" w:type="dxa"/>
           </w:tcPr>
-          <w:p/>
-        </w:tc>
-        <w:tc>
-          <w:tcPr>
-            <w:tcW w:w="7082" w:type="dxa"/>
-          </w:tcPr>
-          <w:p/>
-        </w:tc>
-      </w:tr>
-      <w:tr>
-        <w:tc>
-          <w:tcPr>
-            <w:tcW w:w="1980" w:type="dxa"/>
-          </w:tcPr>
-          <w:p>
-            <w:r>
-              <w:t xml:space="preserve">Tag 0, Montag, </w:t>
-            </w:r>
-          </w:p>
-          <w:p>
-            <w:pPr>
-              <w:jc w:val="left"/>
-            </w:pPr>
+          <w:p>
+            <w:r>
+              <w:t>29. August (Mi)</w:t>
+            </w:r>
+          </w:p>
+        </w:tc>
+        <w:tc>
+          <w:tcPr>
+            <w:tcW w:w="7082" w:type="dxa"/>
+          </w:tcPr>
+          <w:p>
+            <w:r>
+              <w:t>Desmond geht ins TBH um sich dort mit Elizabeth über sein Problem zu unterhalten. Werden von Cathleen belauscht. Cathleen spricht Desmond</w:t>
+            </w:r>
+            <w:r>
+              <w:t xml:space="preserve"> etwas später</w:t>
+            </w:r>
+            <w:r>
+              <w:t xml:space="preserve"> an und macht ihm das Angebot.</w:t>
+            </w:r>
+          </w:p>
+        </w:tc>
+      </w:tr>
+      <w:tr>
+        <w:tc>
+          <w:tcPr>
+            <w:tcW w:w="1980" w:type="dxa"/>
+          </w:tcPr>
+          <w:p>
+            <w:r>
+              <w:t>6. September (Do)</w:t>
+            </w:r>
+          </w:p>
+        </w:tc>
+        <w:tc>
+          <w:tcPr>
+            <w:tcW w:w="7082" w:type="dxa"/>
+          </w:tcPr>
+          <w:p>
+            <w:r>
+              <w:t>Anruf von Cathleen</w:t>
+            </w:r>
+            <w:r>
+              <w:t xml:space="preserve"> an Desmond</w:t>
+            </w:r>
+            <w:r>
+              <w:t>. Austausch der Lage und des Codes des Schließfachs.</w:t>
+            </w:r>
+            <w:r>
+              <w:t xml:space="preserve"> Ella bekommt etwas mit.</w:t>
+            </w:r>
+          </w:p>
+        </w:tc>
+      </w:tr>
+      <w:tr>
+        <w:tc>
+          <w:tcPr>
+            <w:tcW w:w="1980" w:type="dxa"/>
+          </w:tcPr>
+          <w:p>
+            <w:r>
+              <w:t>7. September (Fr)</w:t>
+            </w:r>
+          </w:p>
+        </w:tc>
+        <w:tc>
+          <w:tcPr>
+            <w:tcW w:w="7082" w:type="dxa"/>
+          </w:tcPr>
+          <w:p>
+            <w:r>
+              <w:t xml:space="preserve">Erste </w:t>
+            </w:r>
+            <w:r>
+              <w:t>Lieferung</w:t>
+            </w:r>
+            <w:r>
+              <w:t xml:space="preserve"> zusammen mit Linse.</w:t>
+            </w:r>
+          </w:p>
+        </w:tc>
+      </w:tr>
+      <w:tr>
+        <w:tc>
+          <w:tcPr>
+            <w:tcW w:w="1980" w:type="dxa"/>
+          </w:tcPr>
+          <w:p>
+            <w:r>
+              <w:t>21. September (Fr)</w:t>
+            </w:r>
+          </w:p>
+        </w:tc>
+        <w:tc>
+          <w:tcPr>
+            <w:tcW w:w="7082" w:type="dxa"/>
+          </w:tcPr>
+          <w:p>
+            <w:r>
+              <w:t>Lieferung</w:t>
+            </w:r>
+          </w:p>
+        </w:tc>
+      </w:tr>
+      <w:tr>
+        <w:tc>
+          <w:tcPr>
+            <w:tcW w:w="1980" w:type="dxa"/>
+          </w:tcPr>
+          <w:p>
+            <w:r>
+              <w:t>5. Oktober (Fr)</w:t>
+            </w:r>
+          </w:p>
+        </w:tc>
+        <w:tc>
+          <w:tcPr>
+            <w:tcW w:w="7082" w:type="dxa"/>
+          </w:tcPr>
+          <w:p>
+            <w:r>
+              <w:t>Lieferung</w:t>
+            </w:r>
+          </w:p>
+        </w:tc>
+      </w:tr>
+      <w:tr>
+        <w:tc>
+          <w:tcPr>
+            <w:tcW w:w="1980" w:type="dxa"/>
+          </w:tcPr>
+          <w:p>
+            <w:r>
+              <w:t>19</w:t>
+            </w:r>
+            <w:r>
+              <w:t>. Oktober (</w:t>
+            </w:r>
+            <w:r>
+              <w:t>Fr</w:t>
+            </w:r>
+            <w:r>
+              <w:t>)</w:t>
+            </w:r>
+          </w:p>
+        </w:tc>
+        <w:tc>
+          <w:tcPr>
+            <w:tcW w:w="7082" w:type="dxa"/>
+          </w:tcPr>
+          <w:p>
+            <w:r>
+              <w:t xml:space="preserve">Desmond erhält den </w:t>
+            </w:r>
+            <w:r>
+              <w:t>B</w:t>
+            </w:r>
+            <w:r>
+              <w:t>rief</w:t>
+            </w:r>
+            <w:r>
+              <w:t xml:space="preserve"> und letzte Lieferung, die Desmond nicht mitnimmt.</w:t>
+            </w:r>
+          </w:p>
+        </w:tc>
+      </w:tr>
+      <w:tr>
+        <w:tc>
+          <w:tcPr>
+            <w:tcW w:w="1980" w:type="dxa"/>
+          </w:tcPr>
+          <w:p>
+            <w:r>
+              <w:t>20</w:t>
+            </w:r>
+            <w:r>
+              <w:t>. Oktober (</w:t>
+            </w:r>
+            <w:r>
+              <w:t>Sa</w:t>
+            </w:r>
+            <w:r>
+              <w:t>)</w:t>
+            </w:r>
+          </w:p>
+        </w:tc>
+        <w:tc>
+          <w:tcPr>
+            <w:tcW w:w="7082" w:type="dxa"/>
+          </w:tcPr>
+          <w:p>
+            <w:r>
+              <w:t>Desmond schreibt die Briefe an die Investigatoren.</w:t>
+            </w:r>
+          </w:p>
+        </w:tc>
+      </w:tr>
+      <w:tr>
+        <w:tc>
+          <w:tcPr>
+            <w:tcW w:w="1980" w:type="dxa"/>
+          </w:tcPr>
+          <w:p>
+            <w:r>
+              <w:t>26</w:t>
+            </w:r>
+            <w:r>
+              <w:t>. Oktober (</w:t>
+            </w:r>
+            <w:r>
+              <w:t>Fr</w:t>
+            </w:r>
+            <w:r>
+              <w:t>)</w:t>
+            </w:r>
+            <w:r>
+              <w:t xml:space="preserve">, </w:t>
+            </w:r>
+          </w:p>
+          <w:p>
+            <w:r>
+              <w:t>21 Uhr</w:t>
+            </w:r>
+          </w:p>
+        </w:tc>
+        <w:tc>
+          <w:tcPr>
+            <w:tcW w:w="7082" w:type="dxa"/>
+          </w:tcPr>
+          <w:p>
+            <w:r>
+              <w:t>Zeitpunkt</w:t>
+            </w:r>
+            <w:r>
+              <w:t xml:space="preserve"> der geplanten Übergabe, zu der Desmond nicht erscheint.</w:t>
+            </w:r>
+          </w:p>
+        </w:tc>
+      </w:tr>
+      <w:tr>
+        <w:tc>
+          <w:tcPr>
+            <w:tcW w:w="1980" w:type="dxa"/>
+          </w:tcPr>
+          <w:p>
+            <w:r>
+              <w:t>27. Oktober (Sa)</w:t>
+            </w:r>
+          </w:p>
+        </w:tc>
+        <w:tc>
+          <w:tcPr>
+            <w:tcW w:w="7082" w:type="dxa"/>
+          </w:tcPr>
+          <w:p>
+            <w:r>
+              <w:t>Kult legt Drohbrief</w:t>
+            </w:r>
+            <w:r>
+              <w:t xml:space="preserve"> mit Kontaktdeadline (30.10.)</w:t>
+            </w:r>
+            <w:r>
+              <w:t xml:space="preserve"> in d</w:t>
+            </w:r>
+            <w:r>
+              <w:t>as Schließfach</w:t>
+            </w:r>
+            <w:r>
+              <w:t>.</w:t>
+            </w:r>
+          </w:p>
+        </w:tc>
+      </w:tr>
+      <w:tr>
+        <w:tc>
+          <w:tcPr>
+            <w:tcW w:w="1980" w:type="dxa"/>
+          </w:tcPr>
+          <w:p>
+            <w:r>
+              <w:t>30. Oktober (Di)</w:t>
+            </w:r>
+          </w:p>
+        </w:tc>
+        <w:tc>
+          <w:tcPr>
+            <w:tcW w:w="7082" w:type="dxa"/>
+          </w:tcPr>
+          <w:p>
+            <w:r>
+              <w:t>Kontaktdeadline verstreicht. Kult plant Entführung und Folterung.</w:t>
+            </w:r>
+          </w:p>
+        </w:tc>
+      </w:tr>
+      <w:tr>
+        <w:tc>
+          <w:tcPr>
+            <w:tcW w:w="1980" w:type="dxa"/>
+          </w:tcPr>
+          <w:p>
+            <w:r>
+              <w:t>31. Oktober (Mi),</w:t>
+            </w:r>
+          </w:p>
+          <w:p>
+            <w:r>
+              <w:t>23:30 Uhr</w:t>
+            </w:r>
+          </w:p>
+        </w:tc>
+        <w:tc>
+          <w:tcPr>
+            <w:tcW w:w="7082" w:type="dxa"/>
+          </w:tcPr>
+          <w:p>
+            <w:r>
+              <w:t>Entführung von Desmond.</w:t>
+            </w:r>
+          </w:p>
+        </w:tc>
+      </w:tr>
+      <w:tr>
+        <w:tc>
+          <w:tcPr>
+            <w:tcW w:w="1980" w:type="dxa"/>
+          </w:tcPr>
+          <w:p>
+            <w:r>
+              <w:t>1</w:t>
+            </w:r>
+            <w:r>
+              <w:t>.</w:t>
+            </w:r>
+            <w:r>
+              <w:t xml:space="preserve"> </w:t>
+            </w:r>
+            <w:r>
+              <w:t>November</w:t>
+            </w:r>
+            <w:r>
+              <w:t xml:space="preserve"> (</w:t>
+            </w:r>
+            <w:r>
+              <w:t>Do</w:t>
+            </w:r>
+            <w:r>
+              <w:t>),</w:t>
+            </w:r>
+            <w:r>
+              <w:t xml:space="preserve"> </w:t>
+            </w:r>
+          </w:p>
+          <w:p>
             <w:r>
               <w:t>11 Uhr</w:t>
             </w:r>
             <w:r>
-              <w:t xml:space="preserve"> (2. November)</w:t>
+              <w:t xml:space="preserve"> </w:t>
             </w:r>
           </w:p>
         </w:tc>
@@ -161,15 +461,7 @@
           </w:tcPr>
           <w:p>
             <w:r>
-              <w:t xml:space="preserve">Ankunft von Desmonds Verlobten Ella </w:t>
-            </w:r>
-            <w:proofErr w:type="spellStart"/>
-            <w:r>
-              <w:t>Geraldson</w:t>
-            </w:r>
-            <w:proofErr w:type="spellEnd"/>
-            <w:r>
-              <w:t xml:space="preserve"> am Apartment</w:t>
+              <w:t>Ankunft von Desmonds Verlobten Ella Geraldson am Apartment</w:t>
             </w:r>
           </w:p>
         </w:tc>
@@ -346,6 +638,7 @@
     <w:p/>
     <w:p>
       <w:r>
+        <w:lastRenderedPageBreak/>
         <w:t>Vorgeschichte des Abenteuers:</w:t>
       </w:r>
     </w:p>
@@ -393,7 +686,40 @@
         <w:t>as</w:t>
       </w:r>
       <w:r>
-        <w:t xml:space="preserve"> Datum seiner Verlobung (19.09.1922 -&gt; Code ist 0919, da englis</w:t>
+        <w:t xml:space="preserve"> Datum seiner Verlobung (</w:t>
+      </w:r>
+      <w:r>
+        <w:t>0</w:t>
+      </w:r>
+      <w:r>
+        <w:t>6</w:t>
+      </w:r>
+      <w:r>
+        <w:t>.0</w:t>
+      </w:r>
+      <w:r>
+        <w:t>8</w:t>
+      </w:r>
+      <w:r>
+        <w:t>.192</w:t>
+      </w:r>
+      <w:r>
+        <w:t>3</w:t>
+      </w:r>
+      <w:r>
+        <w:t xml:space="preserve"> -&gt; Code ist 0</w:t>
+      </w:r>
+      <w:r>
+        <w:t>8</w:t>
+      </w:r>
+      <w:r>
+        <w:t>0</w:t>
+      </w:r>
+      <w:r>
+        <w:t>6</w:t>
+      </w:r>
+      <w:r>
+        <w:t>, da englis</w:t>
       </w:r>
       <w:r>
         <w:t>c</w:t>
@@ -414,11 +740,7 @@
         <w:t>ormat MM-DD-YYYY)</w:t>
       </w:r>
       <w:r>
-        <w:t xml:space="preserve">. Etwa eine Woche später erhält er einen Anruf von Cathleen. Sie erkundigt sich über die Lage und den Code des </w:t>
-      </w:r>
-      <w:r>
-        <w:lastRenderedPageBreak/>
-        <w:t>Schließfachs und gibt Bescheid, dass er sich die Ware am nächsten Morgen abholen kann. Ella bekommt das Telefonat und die Aufregung ihres Verlobten mit</w:t>
+        <w:t>. Etwa eine Woche später erhält er einen Anruf von Cathleen. Sie erkundigt sich über die Lage und den Code des Schließfachs und gibt Bescheid, dass er sich die Ware am nächsten Morgen abholen kann. Ella bekommt das Telefonat und die Aufregung ihres Verlobten mit</w:t>
       </w:r>
       <w:r>
         <w:t>, dieser gibt darüber aber nur wenig Auskunft und Ella lässt das Thema ruhen. Am nächsten Tag holt Desmond während seiner Mittagspause eine rundliche Phiole mit Metallschraubverschluss</w:t>
@@ -429,8 +751,6 @@
       <w:r>
         <w:t xml:space="preserve">Außerdem befand sich im Schließfach noch eine spezielle, magische Linse, die es ihm erlaubt, die Viren genauer zu betrachten und zu untersuchen. </w:t>
       </w:r>
-      <w:bookmarkStart w:id="0" w:name="_GoBack"/>
-      <w:bookmarkEnd w:id="0"/>
     </w:p>
     <w:p/>
     <w:sectPr>

</xml_diff>